<commit_message>
Several clustering algorithms including k-means
</commit_message>
<xml_diff>
--- a/Clustering.docx
+++ b/Clustering.docx
@@ -23479,9 +23479,6 @@
       <w:pPr>
         <w:pStyle w:val="a5"/>
         <w:ind w:left="839" w:firstLineChars="0" w:firstLine="0"/>
-        <w:rPr>
-          <w:rFonts w:hint="eastAsia"/>
-        </w:rPr>
       </w:pPr>
       <w:r>
         <w:rPr>
@@ -23938,7 +23935,6 @@
         <w:pStyle w:val="a5"/>
         <w:ind w:left="839" w:firstLineChars="0" w:firstLine="0"/>
         <w:rPr>
-          <w:rFonts w:hint="eastAsia"/>
           <w:sz w:val="32"/>
           <w:szCs w:val="32"/>
         </w:rPr>
@@ -24259,7 +24255,6 @@
         <w:pStyle w:val="a5"/>
         <w:ind w:left="839" w:firstLineChars="0" w:firstLine="0"/>
         <w:rPr>
-          <w:rFonts w:hint="eastAsia"/>
           <w:sz w:val="32"/>
           <w:szCs w:val="32"/>
         </w:rPr>
@@ -25728,7 +25723,6 @@
         <w:pStyle w:val="a5"/>
         <w:ind w:left="839" w:firstLineChars="0" w:firstLine="0"/>
         <w:rPr>
-          <w:rFonts w:hint="eastAsia"/>
           <w:sz w:val="32"/>
           <w:szCs w:val="32"/>
         </w:rPr>
@@ -25827,9 +25821,6 @@
       <w:pPr>
         <w:pStyle w:val="a5"/>
         <w:ind w:left="839" w:firstLineChars="0" w:firstLine="0"/>
-        <w:rPr>
-          <w:rFonts w:hint="eastAsia"/>
-        </w:rPr>
       </w:pPr>
       <w:r>
         <w:rPr>
@@ -25919,9 +25910,6 @@
       <w:pPr>
         <w:pStyle w:val="a5"/>
         <w:ind w:left="839" w:firstLineChars="0" w:firstLine="0"/>
-        <w:rPr>
-          <w:rFonts w:hint="eastAsia"/>
-        </w:rPr>
       </w:pPr>
       <w:r>
         <w:rPr>
@@ -26428,9 +26416,6 @@
       <w:pPr>
         <w:pStyle w:val="a5"/>
         <w:ind w:left="839" w:firstLineChars="0" w:firstLine="0"/>
-        <w:rPr>
-          <w:rFonts w:hint="eastAsia"/>
-        </w:rPr>
       </w:pPr>
       <w:r>
         <w:rPr>
@@ -26656,7 +26641,6 @@
         <w:pStyle w:val="a5"/>
         <w:ind w:left="839" w:firstLineChars="0" w:firstLine="0"/>
         <w:rPr>
-          <w:rFonts w:hint="eastAsia"/>
           <w:sz w:val="32"/>
           <w:szCs w:val="32"/>
         </w:rPr>
@@ -26899,15 +26883,7 @@
                     <w:sz w:val="32"/>
                     <w:szCs w:val="32"/>
                   </w:rPr>
-                  <m:t>,i∈</m:t>
-                </m:r>
-                <m:r>
-                  <w:rPr>
-                    <w:rFonts w:ascii="Cambria Math" w:hAnsi="Cambria Math"/>
-                    <w:sz w:val="32"/>
-                    <w:szCs w:val="32"/>
-                  </w:rPr>
-                  <m:t>T</m:t>
+                  <m:t>,i∈T</m:t>
                 </m:r>
               </m:e>
               <m:e>
@@ -27077,15 +27053,7 @@
                     <w:sz w:val="32"/>
                     <w:szCs w:val="32"/>
                   </w:rPr>
-                  <m:t>,i∈</m:t>
-                </m:r>
-                <m:r>
-                  <w:rPr>
-                    <w:rFonts w:ascii="Cambria Math" w:hAnsi="Cambria Math"/>
-                    <w:sz w:val="32"/>
-                    <w:szCs w:val="32"/>
-                  </w:rPr>
-                  <m:t>S</m:t>
+                  <m:t>,i∈S</m:t>
                 </m:r>
               </m:e>
             </m:eqArr>
@@ -27106,7 +27074,6 @@
         <w:pStyle w:val="a5"/>
         <w:ind w:left="839" w:firstLineChars="0" w:firstLine="0"/>
         <w:rPr>
-          <w:rFonts w:hint="eastAsia"/>
           <w:sz w:val="32"/>
           <w:szCs w:val="32"/>
         </w:rPr>
@@ -27777,7 +27744,6 @@
         <w:pStyle w:val="a5"/>
         <w:ind w:left="839" w:firstLineChars="0" w:firstLine="0"/>
         <w:rPr>
-          <w:rFonts w:hint="eastAsia"/>
           <w:sz w:val="32"/>
           <w:szCs w:val="32"/>
         </w:rPr>
@@ -27965,6 +27931,10 @@
       <w:pPr>
         <w:pStyle w:val="a5"/>
         <w:ind w:left="839" w:firstLineChars="0" w:firstLine="0"/>
+        <w:rPr>
+          <w:rFonts w:hint="eastAsia"/>
+          <w:i/>
+        </w:rPr>
       </w:pPr>
       <w:r>
         <w:rPr>
@@ -28321,6 +28291,197 @@
         </w:rPr>
         <w:t>即可</w:t>
       </w:r>
+      <w:r>
+        <w:rPr>
+          <w:rFonts w:hint="eastAsia"/>
+        </w:rPr>
+        <w:tab/>
+        <w:t xml:space="preserve">   </w:t>
+      </w:r>
+      <w:r>
+        <w:rPr>
+          <w:rFonts w:hint="eastAsia"/>
+        </w:rPr>
+        <w:t>这也等价于求</w:t>
+      </w:r>
+      <m:oMath>
+        <m:r>
+          <w:rPr>
+            <w:rFonts w:ascii="Cambria Math" w:hAnsi="Cambria Math"/>
+          </w:rPr>
+          <m:t>L'f'=λf'</m:t>
+        </m:r>
+      </m:oMath>
+      <w:r>
+        <w:rPr>
+          <w:rFonts w:hint="eastAsia"/>
+        </w:rPr>
+        <w:t>的最小特征值问题，其中</w:t>
+      </w:r>
+      <m:oMath>
+        <m:sSup>
+          <m:sSupPr>
+            <m:ctrlPr>
+              <w:rPr>
+                <w:rFonts w:ascii="Cambria Math" w:hAnsi="Cambria Math"/>
+                <w:i/>
+              </w:rPr>
+            </m:ctrlPr>
+          </m:sSupPr>
+          <m:e>
+            <m:r>
+              <w:rPr>
+                <w:rFonts w:ascii="Cambria Math" w:hAnsi="Cambria Math"/>
+              </w:rPr>
+              <m:t>f</m:t>
+            </m:r>
+          </m:e>
+          <m:sup>
+            <m:r>
+              <w:rPr>
+                <w:rFonts w:ascii="Cambria Math" w:hAnsi="Cambria Math"/>
+              </w:rPr>
+              <m:t>'</m:t>
+            </m:r>
+          </m:sup>
+        </m:sSup>
+        <m:r>
+          <w:rPr>
+            <w:rFonts w:ascii="Cambria Math" w:hAnsi="Cambria Math" w:hint="eastAsia"/>
+          </w:rPr>
+          <m:t>=</m:t>
+        </m:r>
+        <m:sSup>
+          <m:sSupPr>
+            <m:ctrlPr>
+              <w:rPr>
+                <w:rFonts w:ascii="Cambria Math" w:hAnsi="Cambria Math"/>
+                <w:i/>
+              </w:rPr>
+            </m:ctrlPr>
+          </m:sSupPr>
+          <m:e>
+            <m:r>
+              <w:rPr>
+                <w:rFonts w:ascii="Cambria Math" w:hAnsi="Cambria Math"/>
+              </w:rPr>
+              <m:t>D</m:t>
+            </m:r>
+          </m:e>
+          <m:sup>
+            <m:r>
+              <w:rPr>
+                <w:rFonts w:ascii="Cambria Math" w:hAnsi="Cambria Math"/>
+              </w:rPr>
+              <m:t>1/2</m:t>
+            </m:r>
+          </m:sup>
+        </m:sSup>
+        <m:r>
+          <w:rPr>
+            <w:rFonts w:ascii="Cambria Math" w:hAnsi="Cambria Math"/>
+          </w:rPr>
+          <m:t>f</m:t>
+        </m:r>
+      </m:oMath>
+      <w:r>
+        <w:rPr>
+          <w:rFonts w:hint="eastAsia"/>
+        </w:rPr>
+        <w:t>，</w:t>
+      </w:r>
+      <m:oMath>
+        <m:sSup>
+          <m:sSupPr>
+            <m:ctrlPr>
+              <w:rPr>
+                <w:rFonts w:ascii="Cambria Math" w:hAnsi="Cambria Math"/>
+                <w:i/>
+              </w:rPr>
+            </m:ctrlPr>
+          </m:sSupPr>
+          <m:e>
+            <m:r>
+              <w:rPr>
+                <w:rFonts w:ascii="Cambria Math" w:hAnsi="Cambria Math"/>
+              </w:rPr>
+              <m:t>L</m:t>
+            </m:r>
+          </m:e>
+          <m:sup>
+            <m:r>
+              <w:rPr>
+                <w:rFonts w:ascii="Cambria Math" w:hAnsi="Cambria Math"/>
+              </w:rPr>
+              <m:t>'</m:t>
+            </m:r>
+          </m:sup>
+        </m:sSup>
+        <m:r>
+          <w:rPr>
+            <w:rFonts w:ascii="Cambria Math" w:hAnsi="Cambria Math"/>
+          </w:rPr>
+          <m:t>=</m:t>
+        </m:r>
+        <m:sSup>
+          <m:sSupPr>
+            <m:ctrlPr>
+              <w:rPr>
+                <w:rFonts w:ascii="Cambria Math" w:hAnsi="Cambria Math"/>
+                <w:i/>
+              </w:rPr>
+            </m:ctrlPr>
+          </m:sSupPr>
+          <m:e>
+            <m:r>
+              <w:rPr>
+                <w:rFonts w:ascii="Cambria Math" w:hAnsi="Cambria Math"/>
+              </w:rPr>
+              <m:t>D</m:t>
+            </m:r>
+          </m:e>
+          <m:sup>
+            <m:r>
+              <w:rPr>
+                <w:rFonts w:ascii="Cambria Math" w:hAnsi="Cambria Math"/>
+              </w:rPr>
+              <m:t>-1/2</m:t>
+            </m:r>
+          </m:sup>
+        </m:sSup>
+        <m:r>
+          <w:rPr>
+            <w:rFonts w:ascii="Cambria Math" w:hAnsi="Cambria Math"/>
+          </w:rPr>
+          <m:t>L</m:t>
+        </m:r>
+        <m:sSup>
+          <m:sSupPr>
+            <m:ctrlPr>
+              <w:rPr>
+                <w:rFonts w:ascii="Cambria Math" w:hAnsi="Cambria Math"/>
+                <w:i/>
+              </w:rPr>
+            </m:ctrlPr>
+          </m:sSupPr>
+          <m:e>
+            <m:r>
+              <w:rPr>
+                <w:rFonts w:ascii="Cambria Math" w:hAnsi="Cambria Math"/>
+              </w:rPr>
+              <m:t>D</m:t>
+            </m:r>
+          </m:e>
+          <m:sup>
+            <m:r>
+              <w:rPr>
+                <w:rFonts w:ascii="Cambria Math" w:hAnsi="Cambria Math"/>
+              </w:rPr>
+              <m:t>-1/2</m:t>
+            </m:r>
+          </m:sup>
+        </m:sSup>
+      </m:oMath>
     </w:p>
     <w:sectPr>
       <w:pgSz w:w="11906" w:h="16838"/>

</xml_diff>